<commit_message>
add string, number and array
</commit_message>
<xml_diff>
--- a/CSS.docx
+++ b/CSS.docx
@@ -3932,6 +3932,78 @@
           <w:szCs w:val="28"/>
         </w:rPr>
       </w:pPr>
+      <w:r>
+        <w:rPr>
+          <w:rFonts w:asciiTheme="majorHAnsi" w:hAnsiTheme="majorHAnsi" w:cstheme="majorHAnsi"/>
+          <w:sz w:val="28"/>
+          <w:szCs w:val="28"/>
+        </w:rPr>
+        <w:t xml:space="preserve"> </w:t>
+      </w:r>
+      <w:r>
+        <w:rPr>
+          <w:rFonts w:asciiTheme="majorHAnsi" w:hAnsiTheme="majorHAnsi" w:cstheme="majorHAnsi"/>
+          <w:sz w:val="28"/>
+          <w:szCs w:val="28"/>
+        </w:rPr>
+        <w:t>Cursor</w:t>
+      </w:r>
+      <w:r>
+        <w:rPr>
+          <w:rFonts w:asciiTheme="majorHAnsi" w:hAnsiTheme="majorHAnsi" w:cstheme="majorHAnsi"/>
+          <w:sz w:val="28"/>
+          <w:szCs w:val="28"/>
+        </w:rPr>
+        <w:t xml:space="preserve"> css: </w:t>
+      </w:r>
+      <w:r>
+        <w:rPr>
+          <w:rFonts w:asciiTheme="majorHAnsi" w:hAnsiTheme="majorHAnsi" w:cstheme="majorHAnsi"/>
+          <w:sz w:val="28"/>
+          <w:szCs w:val="28"/>
+        </w:rPr>
+        <w:t>tăng tính thẩm mĩ tương tác ( pointer,...)</w:t>
+      </w:r>
+    </w:p>
+    <w:p>
+      <w:pPr>
+        <w:tabs>
+          <w:tab w:val="left" w:pos="2004"/>
+        </w:tabs>
+        <w:rPr>
+          <w:rFonts w:asciiTheme="majorHAnsi" w:hAnsiTheme="majorHAnsi" w:cstheme="majorHAnsi"/>
+          <w:sz w:val="28"/>
+          <w:szCs w:val="28"/>
+        </w:rPr>
+      </w:pPr>
+      <w:r>
+        <w:rPr>
+          <w:rFonts w:asciiTheme="majorHAnsi" w:hAnsiTheme="majorHAnsi" w:cstheme="majorHAnsi"/>
+          <w:sz w:val="28"/>
+          <w:szCs w:val="28"/>
+        </w:rPr>
+        <w:t xml:space="preserve">Calc():tính toán </w:t>
+      </w:r>
+    </w:p>
+    <w:p>
+      <w:pPr>
+        <w:tabs>
+          <w:tab w:val="left" w:pos="2004"/>
+        </w:tabs>
+        <w:rPr>
+          <w:rFonts w:asciiTheme="majorHAnsi" w:hAnsiTheme="majorHAnsi" w:cstheme="majorHAnsi"/>
+          <w:sz w:val="28"/>
+          <w:szCs w:val="28"/>
+        </w:rPr>
+      </w:pPr>
+      <w:r>
+        <w:rPr>
+          <w:rFonts w:asciiTheme="majorHAnsi" w:hAnsiTheme="majorHAnsi" w:cstheme="majorHAnsi"/>
+          <w:sz w:val="28"/>
+          <w:szCs w:val="28"/>
+        </w:rPr>
+        <w:t>Transform.</w:t>
+      </w:r>
     </w:p>
     <w:sectPr>
       <w:pgSz w:w="11906" w:h="16838"/>

</xml_diff>